<commit_message>
completed most node functionality. Need to implement autocorrect, error checking and the driver file.
</commit_message>
<xml_diff>
--- a/Design Document.docx
+++ b/Design Document.docx
@@ -13,6 +13,12 @@
           <w:lang w:val="en-US"/>
         </w:rPr>
       </w:pPr>
+      <w:r>
+        <w:rPr>
+          <w:lang w:val="en-US"/>
+        </w:rPr>
+        <w:t xml:space="preserve">A </w:t>
+      </w:r>
       <w:r>
         <w:rPr>
           <w:lang w:val="en-US"/>
@@ -491,47 +497,75 @@
         <w:rPr>
           <w:lang w:val="en-US"/>
         </w:rPr>
-        <w:t xml:space="preserve">Since searching is not case sensitive, I will need to consider the case where the search term differs from the URL name by capital letters. </w:t>
-      </w:r>
-    </w:p>
-    <w:p>
-      <w:pPr>
-        <w:rPr>
-          <w:lang w:val="en-US"/>
-        </w:rPr>
-      </w:pPr>
-    </w:p>
-    <w:p>
-      <w:pPr>
-        <w:rPr>
-          <w:lang w:val="en-US"/>
-        </w:rPr>
-      </w:pPr>
-      <w:r>
-        <w:rPr>
-          <w:lang w:val="en-US"/>
-        </w:rPr>
-        <w:t>I will need to test the edge cases for all the pop and push functions. These edge cases include when there are no elements in the list and when there is 1 element in the list.</w:t>
-      </w:r>
-    </w:p>
-    <w:p>
-      <w:pPr>
-        <w:rPr>
-          <w:lang w:val="en-US"/>
-        </w:rPr>
-      </w:pPr>
-    </w:p>
-    <w:p>
-      <w:pPr>
-        <w:rPr>
-          <w:lang w:val="en-US"/>
-        </w:rPr>
-      </w:pPr>
-      <w:r>
-        <w:rPr>
-          <w:lang w:val="en-US"/>
-        </w:rPr>
-        <w:t>I will test when there are empty strings and strings with only spaces to ensure my searching works well.</w:t>
+        <w:t>Testing to make sure no illegal words are being stored (no strings with spaces or special characters)</w:t>
+      </w:r>
+    </w:p>
+    <w:p>
+      <w:pPr>
+        <w:rPr>
+          <w:lang w:val="en-US"/>
+        </w:rPr>
+      </w:pPr>
+    </w:p>
+    <w:p>
+      <w:pPr>
+        <w:rPr>
+          <w:lang w:val="en-US"/>
+        </w:rPr>
+      </w:pPr>
+      <w:r>
+        <w:rPr>
+          <w:lang w:val="en-US"/>
+        </w:rPr>
+        <w:t>Testing to make sure duplicate words are not stored is necessary</w:t>
+      </w:r>
+    </w:p>
+    <w:p>
+      <w:pPr>
+        <w:rPr>
+          <w:lang w:val="en-US"/>
+        </w:rPr>
+      </w:pPr>
+    </w:p>
+    <w:p>
+      <w:pPr>
+        <w:rPr>
+          <w:lang w:val="en-US"/>
+        </w:rPr>
+      </w:pPr>
+      <w:r>
+        <w:rPr>
+          <w:lang w:val="en-US"/>
+        </w:rPr>
+        <w:t xml:space="preserve">Testing to make sure no output is created if the prefix provided for autocomplete is not in the </w:t>
+      </w:r>
+      <w:proofErr w:type="spellStart"/>
+      <w:r>
+        <w:rPr>
+          <w:lang w:val="en-US"/>
+        </w:rPr>
+        <w:t>trie</w:t>
+      </w:r>
+      <w:proofErr w:type="spellEnd"/>
+    </w:p>
+    <w:p>
+      <w:pPr>
+        <w:rPr>
+          <w:lang w:val="en-US"/>
+        </w:rPr>
+      </w:pPr>
+    </w:p>
+    <w:p>
+      <w:pPr>
+        <w:rPr>
+          <w:lang w:val="en-US"/>
+        </w:rPr>
+      </w:pPr>
+      <w:r>
+        <w:rPr>
+          <w:lang w:val="en-US"/>
+        </w:rPr>
+        <w:t>Testing to make sure all words print in alphabetical order</w:t>
       </w:r>
     </w:p>
     <w:p>
@@ -569,35 +603,47 @@
         <w:rPr>
           <w:lang w:val="en-US"/>
         </w:rPr>
-        <w:t xml:space="preserve">It is expected that all my functions except </w:t>
+        <w:t xml:space="preserve">It is expected that </w:t>
       </w:r>
       <w:proofErr w:type="gramStart"/>
       <w:r>
         <w:rPr>
           <w:lang w:val="en-US"/>
         </w:rPr>
-        <w:t>find(</w:t>
+        <w:t>empty(</w:t>
       </w:r>
       <w:proofErr w:type="gramEnd"/>
       <w:r>
         <w:rPr>
           <w:lang w:val="en-US"/>
         </w:rPr>
-        <w:t xml:space="preserve">), clear() and print() run in O(1) time. To do this, I have implemented a length counter in the </w:t>
+        <w:t>), and size()</w:t>
+      </w:r>
+      <w:r>
+        <w:rPr>
+          <w:lang w:val="en-US"/>
+        </w:rPr>
+        <w:t xml:space="preserve"> run in O(1) time. To do this, I have implemented a length counter in the </w:t>
       </w:r>
       <w:proofErr w:type="spellStart"/>
       <w:r>
         <w:rPr>
           <w:lang w:val="en-US"/>
         </w:rPr>
-        <w:t>URL_History</w:t>
+        <w:t>trie</w:t>
       </w:r>
       <w:proofErr w:type="spellEnd"/>
       <w:r>
         <w:rPr>
           <w:lang w:val="en-US"/>
         </w:rPr>
-        <w:t xml:space="preserve"> class to return the length without having to iterate through the whole list on each call. This makes my </w:t>
+        <w:t xml:space="preserve"> </w:t>
+      </w:r>
+      <w:r>
+        <w:rPr>
+          <w:lang w:val="en-US"/>
+        </w:rPr>
+        <w:t xml:space="preserve">class to return the length without having to iterate through the whole list on each call. This makes my </w:t>
       </w:r>
       <w:proofErr w:type="gramStart"/>
       <w:r>
@@ -632,14 +678,32 @@
         <w:rPr>
           <w:lang w:val="en-US"/>
         </w:rPr>
-        <w:t>Find(</w:t>
+        <w:t>search(</w:t>
       </w:r>
       <w:proofErr w:type="gramEnd"/>
       <w:r>
         <w:rPr>
           <w:lang w:val="en-US"/>
         </w:rPr>
-        <w:t>), clear() and print() require an O(n) runtime. This can be achieved by traversing the list and performing the necessary operations to fulfill the functions duties on each iteration. Traversing a list of size n will have an asymptotic time bound of O(n).</w:t>
+        <w:t>) is required to run in O(n) time</w:t>
+      </w:r>
+      <w:r>
+        <w:rPr>
+          <w:lang w:val="en-US"/>
+        </w:rPr>
+        <w:t>.</w:t>
+      </w:r>
+      <w:r>
+        <w:rPr>
+          <w:lang w:val="en-US"/>
+        </w:rPr>
+        <w:t xml:space="preserve"> I will do this by </w:t>
+      </w:r>
+      <w:r>
+        <w:rPr>
+          <w:lang w:val="en-US"/>
+        </w:rPr>
+        <w:t xml:space="preserve">traversing the tree letter by letter until I reach the end of the word. Autocomplete(), delete() will use search to achieve O(n) runtime. </w:t>
       </w:r>
     </w:p>
     <w:sectPr>

</xml_diff>